<commit_message>
add tests for demoqa
</commit_message>
<xml_diff>
--- a/TestPlans/Test Plan for Randomuser.docx
+++ b/TestPlans/Test Plan for Randomuser.docx
@@ -17,7 +17,7 @@
         <w:rPr>
           <w:lang w:val="en-US"/>
         </w:rPr>
-        <w:t>CleanuriAPI</w:t>
+        <w:t>RandomUserApi</w:t>
       </w:r>
       <w:proofErr w:type="spellEnd"/>
     </w:p>
@@ -30,21 +30,7 @@
         </w:numPr>
       </w:pPr>
       <w:r>
-        <w:t xml:space="preserve">Короткий </w:t>
-      </w:r>
-      <w:proofErr w:type="spellStart"/>
-      <w:r>
-        <w:t>валидный</w:t>
-      </w:r>
-      <w:proofErr w:type="spellEnd"/>
-      <w:r>
-        <w:t xml:space="preserve"> </w:t>
-      </w:r>
-      <w:r>
-        <w:rPr>
-          <w:lang w:val="en-US"/>
-        </w:rPr>
-        <w:t>URL</w:t>
+        <w:t>Запрос без параметров</w:t>
       </w:r>
     </w:p>
     <w:p>
@@ -56,21 +42,13 @@
         </w:numPr>
       </w:pPr>
       <w:r>
-        <w:t xml:space="preserve">Длинный </w:t>
-      </w:r>
-      <w:proofErr w:type="spellStart"/>
-      <w:r>
-        <w:t>валидный</w:t>
-      </w:r>
-      <w:proofErr w:type="spellEnd"/>
-      <w:r>
-        <w:t xml:space="preserve"> </w:t>
-      </w:r>
-      <w:r>
-        <w:rPr>
-          <w:lang w:val="en-US"/>
-        </w:rPr>
-        <w:t>URL</w:t>
+        <w:t xml:space="preserve">Запрос с параметром </w:t>
+      </w:r>
+      <w:r>
+        <w:rPr>
+          <w:lang w:val="en-US"/>
+        </w:rPr>
+        <w:t>“gender”</w:t>
       </w:r>
     </w:p>
     <w:p>
@@ -82,13 +60,27 @@
         </w:numPr>
       </w:pPr>
       <w:r>
-        <w:rPr>
-          <w:lang w:val="en-US"/>
-        </w:rPr>
-        <w:t xml:space="preserve">URL </w:t>
-      </w:r>
-      <w:r>
-        <w:t>с запрещенными символами</w:t>
+        <w:t xml:space="preserve">Запрос с параметром </w:t>
+      </w:r>
+      <w:r>
+        <w:rPr>
+          <w:lang w:val="en-US"/>
+        </w:rPr>
+        <w:t>“</w:t>
+      </w:r>
+      <w:proofErr w:type="spellStart"/>
+      <w:r>
+        <w:rPr>
+          <w:lang w:val="en-US"/>
+        </w:rPr>
+        <w:t>nat</w:t>
+      </w:r>
+      <w:proofErr w:type="spellEnd"/>
+      <w:r>
+        <w:rPr>
+          <w:lang w:val="en-US"/>
+        </w:rPr>
+        <w:t>”</w:t>
       </w:r>
     </w:p>
     <w:p>
@@ -100,13 +92,92 @@
         </w:numPr>
       </w:pPr>
       <w:r>
-        <w:t xml:space="preserve">Пустой </w:t>
-      </w:r>
-      <w:r>
-        <w:rPr>
-          <w:lang w:val="en-US"/>
-        </w:rPr>
-        <w:t>json</w:t>
+        <w:t xml:space="preserve">Запрос с параметрами </w:t>
+      </w:r>
+      <w:r>
+        <w:t>“</w:t>
+      </w:r>
+      <w:proofErr w:type="spellStart"/>
+      <w:r>
+        <w:rPr>
+          <w:lang w:val="en-US"/>
+        </w:rPr>
+        <w:t>nat</w:t>
+      </w:r>
+      <w:proofErr w:type="spellEnd"/>
+      <w:r>
+        <w:t>” , “</w:t>
+      </w:r>
+      <w:r>
+        <w:rPr>
+          <w:lang w:val="en-US"/>
+        </w:rPr>
+        <w:t>results</w:t>
+      </w:r>
+      <w:r>
+        <w:t>”</w:t>
+      </w:r>
+    </w:p>
+    <w:p>
+      <w:pPr>
+        <w:pStyle w:val="a3"/>
+        <w:numPr>
+          <w:ilvl w:val="0"/>
+          <w:numId w:val="1"/>
+        </w:numPr>
+      </w:pPr>
+      <w:r>
+        <w:t xml:space="preserve">Запрос с параметрами </w:t>
+      </w:r>
+      <w:r>
+        <w:t>‘</w:t>
+      </w:r>
+      <w:r>
+        <w:rPr>
+          <w:lang w:val="en-US"/>
+        </w:rPr>
+        <w:t>gender</w:t>
+      </w:r>
+      <w:r>
+        <w:t>’, ‘</w:t>
+      </w:r>
+      <w:r>
+        <w:rPr>
+          <w:lang w:val="en-US"/>
+        </w:rPr>
+        <w:t>name</w:t>
+      </w:r>
+      <w:r>
+        <w:t xml:space="preserve">’, </w:t>
+      </w:r>
+      <w:r>
+        <w:t xml:space="preserve">параметр </w:t>
+      </w:r>
+      <w:r>
+        <w:t>“</w:t>
+      </w:r>
+      <w:proofErr w:type="spellStart"/>
+      <w:r>
+        <w:rPr>
+          <w:lang w:val="en-US"/>
+        </w:rPr>
+        <w:t>nat</w:t>
+      </w:r>
+      <w:proofErr w:type="spellEnd"/>
+      <w:r>
+        <w:t xml:space="preserve">” </w:t>
+      </w:r>
+      <w:r>
+        <w:t xml:space="preserve"> равен </w:t>
+      </w:r>
+      <w:r>
+        <w:rPr>
+          <w:lang w:val="en-US"/>
+        </w:rPr>
+        <w:t>null</w:t>
+      </w:r>
+      <w:r>
+        <w:t>.</w:t>
       </w:r>
     </w:p>
     <w:sectPr>

</xml_diff>